<commit_message>
load and inspect new data
</commit_message>
<xml_diff>
--- a/00_Conceptualization/Literature Questions.docx
+++ b/00_Conceptualization/Literature Questions.docx
@@ -38,14 +38,25 @@
     </w:p>
     <w:p>
       <w:r>
+        <w:t>Dip, Timing, Bigger Display Change – Bigger Effect</w:t>
+      </w:r>
+    </w:p>
+    <w:p>
+      <w:r>
         <w:t>Which of these common effects can we expect for hand movements?</w:t>
       </w:r>
     </w:p>
     <w:p>
       <w:r>
+        <w:t>Dip, General effect</w:t>
+      </w:r>
+    </w:p>
+    <w:p>
+      <w:r>
         <w:t>Which stimuli/experimental designs lead to saccadic inhibition?</w:t>
       </w:r>
     </w:p>
+    <w:p/>
     <w:p>
       <w:r>
         <w:t>What are the main differences between saccadic inhibition and the remote distractor effect?</w:t>

</xml_diff>